<commit_message>
Working through the intro and background.
</commit_message>
<xml_diff>
--- a/ANL-1048.docx
+++ b/ANL-1048.docx
@@ -1,6 +1,6 @@
 
 <file path=word/document.xml><?xml version="1.0" encoding="utf-8"?>
-<w:document xmlns:wpc="http://schemas.microsoft.com/office/word/2010/wordprocessingCanvas" xmlns:cx="http://schemas.microsoft.com/office/drawing/2014/chartex" xmlns:cx1="http://schemas.microsoft.com/office/drawing/2015/9/8/chartex" xmlns:cx2="http://schemas.microsoft.com/office/drawing/2015/10/21/chartex" xmlns:cx3="http://schemas.microsoft.com/office/drawing/2016/5/9/chartex" xmlns:cx4="http://schemas.microsoft.com/office/drawing/2016/5/10/chartex" xmlns:cx5="http://schemas.microsoft.com/office/drawing/2016/5/11/chartex" xmlns:cx6="http://schemas.microsoft.com/office/drawing/2016/5/12/chartex" xmlns:cx7="http://schemas.microsoft.com/office/drawing/2016/5/13/chartex" xmlns:cx8="http://schemas.microsoft.com/office/drawing/2016/5/14/chartex" xmlns:mc="http://schemas.openxmlformats.org/markup-compatibility/2006" xmlns:aink="http://schemas.microsoft.com/office/drawing/2016/ink" xmlns:am3d="http://schemas.microsoft.com/office/drawing/2017/model3d" xmlns:o="urn:schemas-microsoft-com:office:office" xmlns:r="http://schemas.openxmlformats.org/officeDocument/2006/relationships" xmlns:m="http://schemas.openxmlformats.org/officeDocument/2006/math" xmlns:v="urn:schemas-microsoft-com:vml" xmlns:wp14="http://schemas.microsoft.com/office/word/2010/wordprocessingDrawing" xmlns:wp="http://schemas.openxmlformats.org/drawingml/2006/wordprocessingDrawing" xmlns:w10="urn:schemas-microsoft-com:office:word" xmlns:w="http://schemas.openxmlformats.org/wordprocessingml/2006/main" xmlns:w14="http://schemas.microsoft.com/office/word/2010/wordml" xmlns:w15="http://schemas.microsoft.com/office/word/2012/wordml" xmlns:w16cid="http://schemas.microsoft.com/office/word/2016/wordml/cid" xmlns:w16se="http://schemas.microsoft.com/office/word/2015/wordml/symex" xmlns:wpg="http://schemas.microsoft.com/office/word/2010/wordprocessingGroup" xmlns:wpi="http://schemas.microsoft.com/office/word/2010/wordprocessingInk" xmlns:wne="http://schemas.microsoft.com/office/word/2006/wordml" xmlns:wps="http://schemas.microsoft.com/office/word/2010/wordprocessingShape" mc:Ignorable="w14 w15 w16se w16cid wp14">
+<w:document xmlns:wpc="http://schemas.microsoft.com/office/word/2010/wordprocessingCanvas" xmlns:cx="http://schemas.microsoft.com/office/drawing/2014/chartex" xmlns:cx1="http://schemas.microsoft.com/office/drawing/2015/9/8/chartex" xmlns:cx2="http://schemas.microsoft.com/office/drawing/2015/10/21/chartex" xmlns:cx3="http://schemas.microsoft.com/office/drawing/2016/5/9/chartex" xmlns:cx4="http://schemas.microsoft.com/office/drawing/2016/5/10/chartex" xmlns:cx5="http://schemas.microsoft.com/office/drawing/2016/5/11/chartex" xmlns:cx6="http://schemas.microsoft.com/office/drawing/2016/5/12/chartex" xmlns:cx7="http://schemas.microsoft.com/office/drawing/2016/5/13/chartex" xmlns:cx8="http://schemas.microsoft.com/office/drawing/2016/5/14/chartex" xmlns:mc="http://schemas.openxmlformats.org/markup-compatibility/2006" xmlns:aink="http://schemas.microsoft.com/office/drawing/2016/ink" xmlns:am3d="http://schemas.microsoft.com/office/drawing/2017/model3d" xmlns:o="urn:schemas-microsoft-com:office:office" xmlns:oel="http://schemas.microsoft.com/office/2019/extlst" xmlns:r="http://schemas.openxmlformats.org/officeDocument/2006/relationships" xmlns:m="http://schemas.openxmlformats.org/officeDocument/2006/math" xmlns:v="urn:schemas-microsoft-com:vml" xmlns:wp14="http://schemas.microsoft.com/office/word/2010/wordprocessingDrawing" xmlns:wp="http://schemas.openxmlformats.org/drawingml/2006/wordprocessingDrawing" xmlns:w10="urn:schemas-microsoft-com:office:word" xmlns:w="http://schemas.openxmlformats.org/wordprocessingml/2006/main" xmlns:w14="http://schemas.microsoft.com/office/word/2010/wordml" xmlns:w15="http://schemas.microsoft.com/office/word/2012/wordml" xmlns:w16cex="http://schemas.microsoft.com/office/word/2018/wordml/cex" xmlns:w16cid="http://schemas.microsoft.com/office/word/2016/wordml/cid" xmlns:w16="http://schemas.microsoft.com/office/word/2018/wordml" xmlns:w16sdtdh="http://schemas.microsoft.com/office/word/2020/wordml/sdtdatahash" xmlns:w16se="http://schemas.microsoft.com/office/word/2015/wordml/symex" xmlns:wpg="http://schemas.microsoft.com/office/word/2010/wordprocessingGroup" xmlns:wpi="http://schemas.microsoft.com/office/word/2010/wordprocessingInk" xmlns:wne="http://schemas.microsoft.com/office/word/2006/wordml" xmlns:wps="http://schemas.microsoft.com/office/word/2010/wordprocessingShape" mc:Ignorable="w14 w15 w16se w16cid w16 w16cex w16sdtdh wp14">
   <w:body>
     <w:p>
       <w:pPr>
@@ -150,7 +150,7 @@
           <w:noProof/>
           <w:u w:val="single"/>
         </w:rPr>
-        <w:t>38588.1</w:t>
+        <w:t>DOE-137-NLR-24051-24</w:t>
       </w:r>
       <w:r>
         <w:rPr>
@@ -302,7 +302,7 @@
           <w:noProof/>
           <w:u w:val="single"/>
         </w:rPr>
-        <w:t>December 9, 2021</w:t>
+        <w:t>04/05/2024</w:t>
       </w:r>
       <w:r>
         <w:rPr>
@@ -380,7 +380,7 @@
           <w:noProof/>
           <w:u w:val="single"/>
         </w:rPr>
-        <w:t>January 20, 2022</w:t>
+        <w:t>04/25/2024</w:t>
       </w:r>
       <w:r>
         <w:rPr>
@@ -522,7 +522,7 @@
           <w:noProof/>
           <w:u w:val="single"/>
         </w:rPr>
-        <w:t>ML designed searches for new physics discovery at the LHC</w:t>
+        <w:t>MC Calibration</w:t>
       </w:r>
       <w:r>
         <w:rPr>
@@ -708,8 +708,6 @@
         </w:rPr>
         <w:t>60</w:t>
       </w:r>
-      <w:bookmarkStart w:id="3" w:name="_GoBack"/>
-      <w:bookmarkEnd w:id="3"/>
       <w:r>
         <w:rPr>
           <w:rFonts w:ascii="Arial" w:hAnsi="Arial" w:cs="Arial"/>
@@ -962,7 +960,7 @@
           </w:ffData>
         </w:fldChar>
       </w:r>
-      <w:bookmarkStart w:id="4" w:name="Text7"/>
+      <w:bookmarkStart w:id="3" w:name="Text7"/>
       <w:r>
         <w:rPr>
           <w:rFonts w:ascii="Arial" w:hAnsi="Arial" w:cs="Arial"/>
@@ -986,17 +984,10 @@
       <w:r>
         <w:rPr>
           <w:rFonts w:ascii="Arial" w:hAnsi="Arial" w:cs="Arial"/>
-          <w:u w:val="single"/>
-        </w:rPr>
-        <w:t xml:space="preserve">DOE Office of Science, DE-FOA-0002563 </w:t>
-      </w:r>
-      <w:r>
-        <w:rPr>
-          <w:rFonts w:ascii="Arial" w:hAnsi="Arial" w:cs="Arial"/>
           <w:noProof/>
           <w:u w:val="single"/>
         </w:rPr>
-        <w:t> </w:t>
+        <w:t xml:space="preserve">Department of Energy, </w:t>
       </w:r>
       <w:r>
         <w:rPr>
@@ -1004,31 +995,7 @@
           <w:noProof/>
           <w:u w:val="single"/>
         </w:rPr>
-        <w:t> </w:t>
-      </w:r>
-      <w:r>
-        <w:rPr>
-          <w:rFonts w:ascii="Arial" w:hAnsi="Arial" w:cs="Arial"/>
-          <w:noProof/>
-          <w:u w:val="single"/>
-        </w:rPr>
-        <w:t> </w:t>
-      </w:r>
-      <w:r>
-        <w:rPr>
-          <w:rFonts w:ascii="Arial" w:hAnsi="Arial" w:cs="Arial"/>
-          <w:noProof/>
-          <w:u w:val="single"/>
-        </w:rPr>
-        <w:t> </w:t>
-      </w:r>
-      <w:r>
-        <w:rPr>
-          <w:rFonts w:ascii="Arial" w:hAnsi="Arial" w:cs="Arial"/>
-          <w:noProof/>
-          <w:u w:val="single"/>
-        </w:rPr>
-        <w:t> </w:t>
+        <w:t>DE-FOA-0003176-000001</w:t>
       </w:r>
       <w:r>
         <w:rPr>
@@ -1037,7 +1004,7 @@
         </w:rPr>
         <w:fldChar w:fldCharType="end"/>
       </w:r>
-      <w:bookmarkEnd w:id="4"/>
+      <w:bookmarkEnd w:id="3"/>
       <w:r>
         <w:rPr>
           <w:rFonts w:ascii="Arial" w:hAnsi="Arial" w:cs="Arial"/>
@@ -1211,7 +1178,7 @@
           </w:ffData>
         </w:fldChar>
       </w:r>
-      <w:bookmarkStart w:id="5" w:name="Check1"/>
+      <w:bookmarkStart w:id="4" w:name="Check1"/>
       <w:r>
         <w:rPr>
           <w:rFonts w:ascii="Arial" w:hAnsi="Arial" w:cs="Arial"/>
@@ -1235,7 +1202,7 @@
         </w:rPr>
         <w:fldChar w:fldCharType="end"/>
       </w:r>
-      <w:bookmarkEnd w:id="5"/>
+      <w:bookmarkEnd w:id="4"/>
       <w:r>
         <w:rPr>
           <w:rFonts w:ascii="Arial" w:hAnsi="Arial" w:cs="Arial"/>
@@ -1838,7 +1805,7 @@
           </w:ffData>
         </w:fldChar>
       </w:r>
-      <w:bookmarkStart w:id="6" w:name="Text5"/>
+      <w:bookmarkStart w:id="5" w:name="Text5"/>
       <w:r>
         <w:rPr>
           <w:rFonts w:ascii="Arial" w:hAnsi="Arial" w:cs="Arial"/>
@@ -1865,7 +1832,7 @@
           <w:noProof/>
           <w:u w:val="single"/>
         </w:rPr>
-        <w:t>Walter Hopkinss</w:t>
+        <w:t>Walter Hopkins</w:t>
       </w:r>
       <w:r>
         <w:rPr>
@@ -1874,7 +1841,7 @@
         </w:rPr>
         <w:fldChar w:fldCharType="end"/>
       </w:r>
-      <w:bookmarkEnd w:id="6"/>
+      <w:bookmarkEnd w:id="5"/>
       <w:r>
         <w:rPr>
           <w:rFonts w:ascii="Arial" w:hAnsi="Arial" w:cs="Arial"/>
@@ -1928,7 +1895,7 @@
           <w:noProof/>
           <w:u w:val="single"/>
         </w:rPr>
-        <w:t>HEP</w:t>
+        <w:t>High-Energy Physics</w:t>
       </w:r>
       <w:r>
         <w:rPr>
@@ -2227,7 +2194,7 @@
           <w:noProof/>
           <w:u w:val="single"/>
         </w:rPr>
-        <w:t> </w:t>
+        <w:t>Rik</w:t>
       </w:r>
       <w:r>
         <w:rPr>
@@ -2235,7 +2202,7 @@
           <w:noProof/>
           <w:u w:val="single"/>
         </w:rPr>
-        <w:t> </w:t>
+        <w:t>utaro</w:t>
       </w:r>
       <w:r>
         <w:rPr>
@@ -2243,23 +2210,7 @@
           <w:noProof/>
           <w:u w:val="single"/>
         </w:rPr>
-        <w:t> </w:t>
-      </w:r>
-      <w:r>
-        <w:rPr>
-          <w:rFonts w:ascii="Arial" w:hAnsi="Arial" w:cs="Arial"/>
-          <w:noProof/>
-          <w:u w:val="single"/>
-        </w:rPr>
-        <w:t> </w:t>
-      </w:r>
-      <w:r>
-        <w:rPr>
-          <w:rFonts w:ascii="Arial" w:hAnsi="Arial" w:cs="Arial"/>
-          <w:noProof/>
-          <w:u w:val="single"/>
-        </w:rPr>
-        <w:t> </w:t>
+        <w:t xml:space="preserve"> Yoshida</w:t>
       </w:r>
       <w:r>
         <w:rPr>
@@ -2676,6 +2627,7 @@
               </w:tabs>
               <w:rPr>
                 <w:rFonts w:ascii="Arial" w:hAnsi="Arial" w:cs="Arial"/>
+                <w:noProof/>
               </w:rPr>
             </w:pPr>
             <w:r>
@@ -2711,9 +2663,84 @@
             <w:r>
               <w:rPr>
                 <w:rFonts w:ascii="Arial" w:hAnsi="Arial" w:cs="Arial"/>
+              </w:rPr>
+              <w:t>T</w:t>
+            </w:r>
+            <w:r>
+              <w:rPr>
+                <w:rFonts w:ascii="Arial" w:hAnsi="Arial" w:cs="Arial"/>
                 <w:noProof/>
               </w:rPr>
-              <w:t xml:space="preserve">The proposal is for fundamental science research conducted within the ATLAS collaboration at CERN and thus will not compete with the private sector in any way. The private sector doesn't currently perform fundamental particle physics research within ATLAS. The Argonne ATLAS group has been part of the ATLAS collaboration for many years. The established collaboratiton within ATLAS and the Argonne Leadership Computing Facility offers unique capabilities that greatly aid the success of the proposal. </w:t>
+              <w:t>he proposal is for fundamental science research conducted within the ATLAS collaboration at CERN and thus will not compete with the private sector in any way. The private sector doesn't currently perform fundamental particle physics research within ATLAS. The Argonne ATLAS group has been part of the ATLAS collaboration for many years. The established collaboratiton within ATLAS and the Argonne Leadership Computing Facility offers unique capabilities that greatly aid the success of the proposal.</w:t>
+            </w:r>
+          </w:p>
+          <w:p>
+            <w:pPr>
+              <w:pStyle w:val="HTMLPreformatted"/>
+              <w:tabs>
+                <w:tab w:val="clear" w:pos="916"/>
+                <w:tab w:val="clear" w:pos="1832"/>
+                <w:tab w:val="clear" w:pos="2748"/>
+                <w:tab w:val="clear" w:pos="3664"/>
+                <w:tab w:val="clear" w:pos="4580"/>
+                <w:tab w:val="clear" w:pos="5496"/>
+                <w:tab w:val="clear" w:pos="6412"/>
+                <w:tab w:val="clear" w:pos="7328"/>
+                <w:tab w:val="clear" w:pos="8244"/>
+                <w:tab w:val="clear" w:pos="9160"/>
+                <w:tab w:val="clear" w:pos="10076"/>
+                <w:tab w:val="clear" w:pos="10992"/>
+                <w:tab w:val="clear" w:pos="11908"/>
+                <w:tab w:val="clear" w:pos="12824"/>
+                <w:tab w:val="clear" w:pos="13740"/>
+                <w:tab w:val="clear" w:pos="14656"/>
+                <w:tab w:val="left" w:pos="8936"/>
+              </w:tabs>
+              <w:rPr>
+                <w:rFonts w:ascii="Arial" w:hAnsi="Arial" w:cs="Arial"/>
+                <w:noProof/>
+              </w:rPr>
+            </w:pPr>
+          </w:p>
+          <w:p>
+            <w:pPr>
+              <w:pStyle w:val="HTMLPreformatted"/>
+              <w:tabs>
+                <w:tab w:val="clear" w:pos="916"/>
+                <w:tab w:val="clear" w:pos="1832"/>
+                <w:tab w:val="clear" w:pos="2748"/>
+                <w:tab w:val="clear" w:pos="3664"/>
+                <w:tab w:val="clear" w:pos="4580"/>
+                <w:tab w:val="clear" w:pos="5496"/>
+                <w:tab w:val="clear" w:pos="6412"/>
+                <w:tab w:val="clear" w:pos="7328"/>
+                <w:tab w:val="clear" w:pos="8244"/>
+                <w:tab w:val="clear" w:pos="9160"/>
+                <w:tab w:val="clear" w:pos="10076"/>
+                <w:tab w:val="clear" w:pos="10992"/>
+                <w:tab w:val="clear" w:pos="11908"/>
+                <w:tab w:val="clear" w:pos="12824"/>
+                <w:tab w:val="clear" w:pos="13740"/>
+                <w:tab w:val="clear" w:pos="14656"/>
+                <w:tab w:val="left" w:pos="8936"/>
+              </w:tabs>
+              <w:rPr>
+                <w:rFonts w:ascii="Arial" w:hAnsi="Arial" w:cs="Arial"/>
+              </w:rPr>
+            </w:pPr>
+            <w:r>
+              <w:rPr>
+                <w:rFonts w:ascii="Arial" w:hAnsi="Arial" w:cs="Arial"/>
+                <w:noProof/>
+              </w:rPr>
+              <w:t>The scope of work does not compete with the private sector.</w:t>
+            </w:r>
+            <w:r>
+              <w:rPr>
+                <w:rFonts w:ascii="Arial" w:hAnsi="Arial" w:cs="Arial"/>
+                <w:noProof/>
+              </w:rPr>
+              <w:t xml:space="preserve"> </w:t>
             </w:r>
             <w:r>
               <w:rPr>
@@ -4493,7 +4520,7 @@
                 <w:sz w:val="20"/>
                 <w:szCs w:val="20"/>
               </w:rPr>
-              <w:t>2,500,000.00</w:t>
+              <w:t>2,750,000</w:t>
             </w:r>
             <w:r>
               <w:rPr>
@@ -5537,7 +5564,21 @@
                 <w:rFonts w:ascii="Arial" w:hAnsi="Arial" w:cs="Arial"/>
                 <w:noProof/>
               </w:rPr>
-              <w:t>The Large Hadron Collider (LHC) experiments have verified the predictions of the highly-successful Standard Model (SM). However, the SM  lacks an explanation for several observed phenomena (e.g. dark matter) motivating the search for Beyond the Standard Model (BSM) physics. The current search strategy has been to use simplified BSM models (i.e. models with two to three parameters) to optimize requirements on experimental observables (e.g. missing transverse energy) to enhance BSM physics signatures while rejecting SM background. This simplified approach was driven by the expected large increases of BSM physics sensitivity from the increases of center-of-mass energies during early upgrades of the LHC. Unlike these previous upgrades, future LHC upgrades will no longer include significant increases in energy, instead they will first double (Run~3) and then tenfold (High Luminosity-LHC, HL-LHC) the the current data set.</w:t>
+              <w:t xml:space="preserve">Machine learning (ML) has increasingly become a critical tool in High-Energy Physics (HEP), offering significant advancements in various tasks such as simulating calorimeter showers, identifying particles such photons and electrons, and distinguishing between signal and background processes. </w:t>
+            </w:r>
+            <w:r>
+              <w:rPr>
+                <w:rFonts w:ascii="Arial" w:hAnsi="Arial" w:cs="Arial"/>
+                <w:noProof/>
+              </w:rPr>
+              <w:t>T</w:t>
+            </w:r>
+            <w:r>
+              <w:rPr>
+                <w:rFonts w:ascii="Arial" w:hAnsi="Arial" w:cs="Arial"/>
+                <w:noProof/>
+              </w:rPr>
+              <w:t>he application of ML in HEP is accompanied by certain challenges that need careful consideration. One such challenge is the alignment of input variable distributions between Monte Carlo (MC) simulations and experimental data. Differences between MC simulations and recorded data can introduce additional uncertainties into ML predictions, affecting the overall systematic uncertainties in physics measurements. Additionally, ML algorithms may be sensitive to experimental systematic uncertainties which are typically assessed by varying underlying experimental parameters (e.g., the energy resolution of a subdetector). Furthermore, ML models can sometimes create unintended correlations between their outputs (such as estimated energy or particle classifications) and other variables critical for calibrations or background estimations.</w:t>
             </w:r>
           </w:p>
           <w:p>
@@ -5568,7 +5609,54 @@
                 <w:rFonts w:ascii="Arial" w:hAnsi="Arial" w:cs="Arial"/>
                 <w:noProof/>
               </w:rPr>
-              <w:t>The lack of large jumps in sensitivity and the fact that the current search methodology has provided no significant evidence for new physics motivates a change in BSM physics search strategy, specifically to move beyond only using simplified models. Broader models, such as the 19-parameter Phenomenological Minimal Supersymmetric Standard Model (pMSSM), have been studied but have not been used to build a BSM search program. This is because the pMSSM can produce thousands of models and inspecting all of these models manually to predict their experimental signature is simply not feasible. Previous attempts at predicting experimental signatures of models that had not been excluded by existing searches only included ~10 models. This proposal presents the development of a novel search strategy for the HL-LHC by probing the experimental signatures of thousands of pMSSM models with machine learning (ML) techniques.To facilitate the research the PI will leverage the computing expertise and resources at Argonne National Laboratory such as the ML expertise at the Argonne Leadership Computing Facility (ALCF) and the upcoming Aurora supercomputer.</w:t>
+              <w:t>Recently proposed ML approaches such as adversarial~\cite{louppe2017learning} and distance correlation (DisCo) techniques have shown promise in various applications such as reducing uncertainties in a long-lived particle search and decorrelating jet substructure variables from jet mas</w:t>
+            </w:r>
+            <w:r>
+              <w:rPr>
+                <w:rFonts w:ascii="Arial" w:hAnsi="Arial" w:cs="Arial"/>
+                <w:noProof/>
+              </w:rPr>
+              <w:t>s</w:t>
+            </w:r>
+            <w:r>
+              <w:rPr>
+                <w:rFonts w:ascii="Arial" w:hAnsi="Arial" w:cs="Arial"/>
+                <w:noProof/>
+              </w:rPr>
+              <w:t>.</w:t>
+            </w:r>
+          </w:p>
+          <w:p>
+            <w:pPr>
+              <w:pStyle w:val="HTMLPreformatted"/>
+              <w:tabs>
+                <w:tab w:val="left" w:pos="8936"/>
+              </w:tabs>
+              <w:rPr>
+                <w:rFonts w:ascii="Arial" w:hAnsi="Arial" w:cs="Arial"/>
+                <w:noProof/>
+              </w:rPr>
+            </w:pPr>
+            <w:r>
+              <w:rPr>
+                <w:rFonts w:ascii="Arial" w:hAnsi="Arial" w:cs="Arial"/>
+                <w:noProof/>
+              </w:rPr>
+              <w:t xml:space="preserve">These approaches are part of a group of methods that aim to improve the </w:t>
+            </w:r>
+            <w:r>
+              <w:rPr>
+                <w:rFonts w:ascii="Arial" w:hAnsi="Arial" w:cs="Arial"/>
+                <w:noProof/>
+              </w:rPr>
+              <w:t>"</w:t>
+            </w:r>
+            <w:r>
+              <w:rPr>
+                <w:rFonts w:ascii="Arial" w:hAnsi="Arial" w:cs="Arial"/>
+                <w:noProof/>
+              </w:rPr>
+              <w:t xml:space="preserve">domain adaptation'' of ML algorithms, i.e., the ability of an ML model trained with one set of data to be robust enough to be applied to data that expected to be different from the training data. Domain adaptation techniques have the potential to be more broadly applied when developing ML models to estimate physics object properties, to identify physics objects, to reduce the sensitivity data-MC discrepancies, and to changes in the underlying parameters of simulations. Thus, domain adaptation approaches could be used to reduce the total uncertainties of physics results within HEP. </w:t>
             </w:r>
           </w:p>
           <w:p>
@@ -5591,90 +5679,14 @@
               </w:tabs>
               <w:rPr>
                 <w:rFonts w:ascii="Arial" w:hAnsi="Arial" w:cs="Arial"/>
+              </w:rPr>
+            </w:pPr>
+            <w:r>
+              <w:rPr>
+                <w:rFonts w:ascii="Arial" w:hAnsi="Arial" w:cs="Arial"/>
                 <w:noProof/>
               </w:rPr>
-            </w:pPr>
-            <w:r>
-              <w:rPr>
-                <w:rFonts w:ascii="Arial" w:hAnsi="Arial" w:cs="Arial"/>
-                <w:noProof/>
-              </w:rPr>
-              <w:t xml:space="preserve">An important aspect to developing BSM search regions for discovery is to accurately estimate SM backgrounds with simulations of physics processes and detector responses. ATLAS uses two frameworks for detector response simulations: a fast parameterization (FastSim) and an implementation of GEANT4 (FullSim). The scale of the computational cost for the required SM background simulations at the HL-LHC prohibits the use of the current implementation of FullSim to estimate backgrounds and FastSim has been shown to mismodel the decay products of heavy particles which are likely to be present in BSM physic searches. Therefore, the PI proposes developing an ML-based correction to a modified version of FullSim, altered to be computationally faster, to produce fast and accurate detector simulations. The use of an ML-based correction would allow for a better use of High Performance Computing (HPC) resources (such as the upcoming Aurora supercomputer for which the PI is the lead for an early access proposal) for simulation by performing the ML correction on graphical processing units which are expected to make up a large fraction of the computational power of future HPC resources. </w:t>
-            </w:r>
-          </w:p>
-          <w:p>
-            <w:pPr>
-              <w:pStyle w:val="HTMLPreformatted"/>
-              <w:tabs>
-                <w:tab w:val="left" w:pos="8936"/>
-              </w:tabs>
-              <w:rPr>
-                <w:rFonts w:ascii="Arial" w:hAnsi="Arial" w:cs="Arial"/>
-                <w:noProof/>
-              </w:rPr>
-            </w:pPr>
-          </w:p>
-          <w:p>
-            <w:pPr>
-              <w:pStyle w:val="HTMLPreformatted"/>
-              <w:tabs>
-                <w:tab w:val="clear" w:pos="916"/>
-                <w:tab w:val="clear" w:pos="1832"/>
-                <w:tab w:val="clear" w:pos="2748"/>
-                <w:tab w:val="clear" w:pos="3664"/>
-                <w:tab w:val="clear" w:pos="4580"/>
-                <w:tab w:val="clear" w:pos="5496"/>
-                <w:tab w:val="clear" w:pos="6412"/>
-                <w:tab w:val="clear" w:pos="7328"/>
-                <w:tab w:val="clear" w:pos="8244"/>
-                <w:tab w:val="clear" w:pos="9160"/>
-                <w:tab w:val="clear" w:pos="10076"/>
-                <w:tab w:val="clear" w:pos="10992"/>
-                <w:tab w:val="clear" w:pos="11908"/>
-                <w:tab w:val="clear" w:pos="12824"/>
-                <w:tab w:val="clear" w:pos="13740"/>
-                <w:tab w:val="clear" w:pos="14656"/>
-                <w:tab w:val="left" w:pos="8936"/>
-              </w:tabs>
-              <w:rPr>
-                <w:rFonts w:ascii="Arial" w:hAnsi="Arial" w:cs="Arial"/>
-              </w:rPr>
-            </w:pPr>
-            <w:r>
-              <w:rPr>
-                <w:rFonts w:ascii="Arial" w:hAnsi="Arial" w:cs="Arial"/>
-                <w:noProof/>
-              </w:rPr>
-              <w:lastRenderedPageBreak/>
-              <w:t>The PI will pursue this work with a team that consists of 5</w:t>
-            </w:r>
-            <w:r>
-              <w:rPr>
-                <w:rFonts w:ascii="Arial" w:hAnsi="Arial" w:cs="Arial"/>
-                <w:noProof/>
-              </w:rPr>
-              <w:t>7</w:t>
-            </w:r>
-            <w:r>
-              <w:rPr>
-                <w:rFonts w:ascii="Arial" w:hAnsi="Arial" w:cs="Arial"/>
-                <w:noProof/>
-              </w:rPr>
-              <w:t>% of the PI's time and an average of 1.</w:t>
-            </w:r>
-            <w:r>
-              <w:rPr>
-                <w:rFonts w:ascii="Arial" w:hAnsi="Arial" w:cs="Arial"/>
-                <w:noProof/>
-              </w:rPr>
-              <w:t>5</w:t>
-            </w:r>
-            <w:r>
-              <w:rPr>
-                <w:rFonts w:ascii="Arial" w:hAnsi="Arial" w:cs="Arial"/>
-                <w:noProof/>
-              </w:rPr>
-              <w:t xml:space="preserve"> FTE of postdocs for five years.  </w:t>
+              <w:t xml:space="preserve">This proposal presents the development of a framework to deploy domain adaptation techniques to minimize uncertainties when using machine-learning-based physics object identification and property estimation by ensuring that ML models are robust against experimental systematic uncertainties. The framework has broad applications but will first be used to maximize object identification (ID) efficiencies and property estimation precision by making use of all available information that would otherwise be left unused due to mismodelling and calibration concerns. </w:t>
             </w:r>
             <w:r>
               <w:rPr>
@@ -6309,7 +6321,7 @@
           </w:ffData>
         </w:fldChar>
       </w:r>
-      <w:bookmarkStart w:id="7" w:name="Text8"/>
+      <w:bookmarkStart w:id="6" w:name="Text8"/>
       <w:r>
         <w:rPr>
           <w:rFonts w:ascii="Arial" w:hAnsi="Arial" w:cs="Arial"/>
@@ -6377,7 +6389,7 @@
         </w:rPr>
         <w:fldChar w:fldCharType="end"/>
       </w:r>
-      <w:bookmarkEnd w:id="7"/>
+      <w:bookmarkEnd w:id="6"/>
       <w:r>
         <w:rPr>
           <w:rFonts w:ascii="Arial" w:hAnsi="Arial" w:cs="Arial"/>
@@ -6420,7 +6432,7 @@
           </w:ffData>
         </w:fldChar>
       </w:r>
-      <w:bookmarkStart w:id="8" w:name="Text6"/>
+      <w:bookmarkStart w:id="7" w:name="Text6"/>
       <w:r>
         <w:rPr>
           <w:rFonts w:ascii="Arial" w:hAnsi="Arial" w:cs="Arial"/>
@@ -6488,7 +6500,7 @@
         </w:rPr>
         <w:fldChar w:fldCharType="end"/>
       </w:r>
-      <w:bookmarkEnd w:id="8"/>
+      <w:bookmarkEnd w:id="7"/>
       <w:r>
         <w:rPr>
           <w:rFonts w:ascii="Arial" w:hAnsi="Arial" w:cs="Arial"/>
@@ -6750,7 +6762,7 @@
 </file>
 
 <file path=word/endnotes.xml><?xml version="1.0" encoding="utf-8"?>
-<w:endnotes xmlns:wpc="http://schemas.microsoft.com/office/word/2010/wordprocessingCanvas" xmlns:cx="http://schemas.microsoft.com/office/drawing/2014/chartex" xmlns:cx1="http://schemas.microsoft.com/office/drawing/2015/9/8/chartex" xmlns:cx2="http://schemas.microsoft.com/office/drawing/2015/10/21/chartex" xmlns:cx3="http://schemas.microsoft.com/office/drawing/2016/5/9/chartex" xmlns:cx4="http://schemas.microsoft.com/office/drawing/2016/5/10/chartex" xmlns:cx5="http://schemas.microsoft.com/office/drawing/2016/5/11/chartex" xmlns:cx6="http://schemas.microsoft.com/office/drawing/2016/5/12/chartex" xmlns:cx7="http://schemas.microsoft.com/office/drawing/2016/5/13/chartex" xmlns:cx8="http://schemas.microsoft.com/office/drawing/2016/5/14/chartex" xmlns:mc="http://schemas.openxmlformats.org/markup-compatibility/2006" xmlns:aink="http://schemas.microsoft.com/office/drawing/2016/ink" xmlns:am3d="http://schemas.microsoft.com/office/drawing/2017/model3d" xmlns:o="urn:schemas-microsoft-com:office:office" xmlns:r="http://schemas.openxmlformats.org/officeDocument/2006/relationships" xmlns:m="http://schemas.openxmlformats.org/officeDocument/2006/math" xmlns:v="urn:schemas-microsoft-com:vml" xmlns:wp14="http://schemas.microsoft.com/office/word/2010/wordprocessingDrawing" xmlns:wp="http://schemas.openxmlformats.org/drawingml/2006/wordprocessingDrawing" xmlns:w10="urn:schemas-microsoft-com:office:word" xmlns:w="http://schemas.openxmlformats.org/wordprocessingml/2006/main" xmlns:w14="http://schemas.microsoft.com/office/word/2010/wordml" xmlns:w15="http://schemas.microsoft.com/office/word/2012/wordml" xmlns:w16cid="http://schemas.microsoft.com/office/word/2016/wordml/cid" xmlns:w16se="http://schemas.microsoft.com/office/word/2015/wordml/symex" xmlns:wpg="http://schemas.microsoft.com/office/word/2010/wordprocessingGroup" xmlns:wpi="http://schemas.microsoft.com/office/word/2010/wordprocessingInk" xmlns:wne="http://schemas.microsoft.com/office/word/2006/wordml" xmlns:wps="http://schemas.microsoft.com/office/word/2010/wordprocessingShape" mc:Ignorable="w14 w15 w16se w16cid wp14">
+<w:endnotes xmlns:wpc="http://schemas.microsoft.com/office/word/2010/wordprocessingCanvas" xmlns:cx="http://schemas.microsoft.com/office/drawing/2014/chartex" xmlns:cx1="http://schemas.microsoft.com/office/drawing/2015/9/8/chartex" xmlns:cx2="http://schemas.microsoft.com/office/drawing/2015/10/21/chartex" xmlns:cx3="http://schemas.microsoft.com/office/drawing/2016/5/9/chartex" xmlns:cx4="http://schemas.microsoft.com/office/drawing/2016/5/10/chartex" xmlns:cx5="http://schemas.microsoft.com/office/drawing/2016/5/11/chartex" xmlns:cx6="http://schemas.microsoft.com/office/drawing/2016/5/12/chartex" xmlns:cx7="http://schemas.microsoft.com/office/drawing/2016/5/13/chartex" xmlns:cx8="http://schemas.microsoft.com/office/drawing/2016/5/14/chartex" xmlns:mc="http://schemas.openxmlformats.org/markup-compatibility/2006" xmlns:aink="http://schemas.microsoft.com/office/drawing/2016/ink" xmlns:am3d="http://schemas.microsoft.com/office/drawing/2017/model3d" xmlns:o="urn:schemas-microsoft-com:office:office" xmlns:oel="http://schemas.microsoft.com/office/2019/extlst" xmlns:r="http://schemas.openxmlformats.org/officeDocument/2006/relationships" xmlns:m="http://schemas.openxmlformats.org/officeDocument/2006/math" xmlns:v="urn:schemas-microsoft-com:vml" xmlns:wp14="http://schemas.microsoft.com/office/word/2010/wordprocessingDrawing" xmlns:wp="http://schemas.openxmlformats.org/drawingml/2006/wordprocessingDrawing" xmlns:w10="urn:schemas-microsoft-com:office:word" xmlns:w="http://schemas.openxmlformats.org/wordprocessingml/2006/main" xmlns:w14="http://schemas.microsoft.com/office/word/2010/wordml" xmlns:w15="http://schemas.microsoft.com/office/word/2012/wordml" xmlns:w16cex="http://schemas.microsoft.com/office/word/2018/wordml/cex" xmlns:w16cid="http://schemas.microsoft.com/office/word/2016/wordml/cid" xmlns:w16="http://schemas.microsoft.com/office/word/2018/wordml" xmlns:w16sdtdh="http://schemas.microsoft.com/office/word/2020/wordml/sdtdatahash" xmlns:w16se="http://schemas.microsoft.com/office/word/2015/wordml/symex" xmlns:wpg="http://schemas.microsoft.com/office/word/2010/wordprocessingGroup" xmlns:wpi="http://schemas.microsoft.com/office/word/2010/wordprocessingInk" xmlns:wne="http://schemas.microsoft.com/office/word/2006/wordml" xmlns:wps="http://schemas.microsoft.com/office/word/2010/wordprocessingShape" mc:Ignorable="w14 w15 w16se w16cid w16 w16cex w16sdtdh wp14">
   <w:endnote w:type="separator" w:id="-1">
     <w:p>
       <w:pPr>
@@ -6775,7 +6787,7 @@
 </file>
 
 <file path=word/footer1.xml><?xml version="1.0" encoding="utf-8"?>
-<w:ftr xmlns:wpc="http://schemas.microsoft.com/office/word/2010/wordprocessingCanvas" xmlns:cx="http://schemas.microsoft.com/office/drawing/2014/chartex" xmlns:cx1="http://schemas.microsoft.com/office/drawing/2015/9/8/chartex" xmlns:cx2="http://schemas.microsoft.com/office/drawing/2015/10/21/chartex" xmlns:cx3="http://schemas.microsoft.com/office/drawing/2016/5/9/chartex" xmlns:cx4="http://schemas.microsoft.com/office/drawing/2016/5/10/chartex" xmlns:cx5="http://schemas.microsoft.com/office/drawing/2016/5/11/chartex" xmlns:cx6="http://schemas.microsoft.com/office/drawing/2016/5/12/chartex" xmlns:cx7="http://schemas.microsoft.com/office/drawing/2016/5/13/chartex" xmlns:cx8="http://schemas.microsoft.com/office/drawing/2016/5/14/chartex" xmlns:mc="http://schemas.openxmlformats.org/markup-compatibility/2006" xmlns:aink="http://schemas.microsoft.com/office/drawing/2016/ink" xmlns:am3d="http://schemas.microsoft.com/office/drawing/2017/model3d" xmlns:o="urn:schemas-microsoft-com:office:office" xmlns:r="http://schemas.openxmlformats.org/officeDocument/2006/relationships" xmlns:m="http://schemas.openxmlformats.org/officeDocument/2006/math" xmlns:v="urn:schemas-microsoft-com:vml" xmlns:wp14="http://schemas.microsoft.com/office/word/2010/wordprocessingDrawing" xmlns:wp="http://schemas.openxmlformats.org/drawingml/2006/wordprocessingDrawing" xmlns:w10="urn:schemas-microsoft-com:office:word" xmlns:w="http://schemas.openxmlformats.org/wordprocessingml/2006/main" xmlns:w14="http://schemas.microsoft.com/office/word/2010/wordml" xmlns:w15="http://schemas.microsoft.com/office/word/2012/wordml" xmlns:w16cid="http://schemas.microsoft.com/office/word/2016/wordml/cid" xmlns:w16se="http://schemas.microsoft.com/office/word/2015/wordml/symex" xmlns:wpg="http://schemas.microsoft.com/office/word/2010/wordprocessingGroup" xmlns:wpi="http://schemas.microsoft.com/office/word/2010/wordprocessingInk" xmlns:wne="http://schemas.microsoft.com/office/word/2006/wordml" xmlns:wps="http://schemas.microsoft.com/office/word/2010/wordprocessingShape" mc:Ignorable="w14 w15 w16se w16cid wp14">
+<w:ftr xmlns:wpc="http://schemas.microsoft.com/office/word/2010/wordprocessingCanvas" xmlns:cx="http://schemas.microsoft.com/office/drawing/2014/chartex" xmlns:cx1="http://schemas.microsoft.com/office/drawing/2015/9/8/chartex" xmlns:cx2="http://schemas.microsoft.com/office/drawing/2015/10/21/chartex" xmlns:cx3="http://schemas.microsoft.com/office/drawing/2016/5/9/chartex" xmlns:cx4="http://schemas.microsoft.com/office/drawing/2016/5/10/chartex" xmlns:cx5="http://schemas.microsoft.com/office/drawing/2016/5/11/chartex" xmlns:cx6="http://schemas.microsoft.com/office/drawing/2016/5/12/chartex" xmlns:cx7="http://schemas.microsoft.com/office/drawing/2016/5/13/chartex" xmlns:cx8="http://schemas.microsoft.com/office/drawing/2016/5/14/chartex" xmlns:mc="http://schemas.openxmlformats.org/markup-compatibility/2006" xmlns:aink="http://schemas.microsoft.com/office/drawing/2016/ink" xmlns:am3d="http://schemas.microsoft.com/office/drawing/2017/model3d" xmlns:o="urn:schemas-microsoft-com:office:office" xmlns:oel="http://schemas.microsoft.com/office/2019/extlst" xmlns:r="http://schemas.openxmlformats.org/officeDocument/2006/relationships" xmlns:m="http://schemas.openxmlformats.org/officeDocument/2006/math" xmlns:v="urn:schemas-microsoft-com:vml" xmlns:wp14="http://schemas.microsoft.com/office/word/2010/wordprocessingDrawing" xmlns:wp="http://schemas.openxmlformats.org/drawingml/2006/wordprocessingDrawing" xmlns:w10="urn:schemas-microsoft-com:office:word" xmlns:w="http://schemas.openxmlformats.org/wordprocessingml/2006/main" xmlns:w14="http://schemas.microsoft.com/office/word/2010/wordml" xmlns:w15="http://schemas.microsoft.com/office/word/2012/wordml" xmlns:w16cex="http://schemas.microsoft.com/office/word/2018/wordml/cex" xmlns:w16cid="http://schemas.microsoft.com/office/word/2016/wordml/cid" xmlns:w16="http://schemas.microsoft.com/office/word/2018/wordml" xmlns:w16sdtdh="http://schemas.microsoft.com/office/word/2020/wordml/sdtdatahash" xmlns:w16se="http://schemas.microsoft.com/office/word/2015/wordml/symex" xmlns:wpg="http://schemas.microsoft.com/office/word/2010/wordprocessingGroup" xmlns:wpi="http://schemas.microsoft.com/office/word/2010/wordprocessingInk" xmlns:wne="http://schemas.microsoft.com/office/word/2006/wordml" xmlns:wps="http://schemas.microsoft.com/office/word/2010/wordprocessingShape" mc:Ignorable="w14 w15 w16se w16cid w16 w16cex w16sdtdh wp14">
   <w:p>
     <w:pPr>
       <w:pStyle w:val="Footer"/>
@@ -6921,7 +6933,7 @@
 </file>
 
 <file path=word/footer2.xml><?xml version="1.0" encoding="utf-8"?>
-<w:ftr xmlns:wpc="http://schemas.microsoft.com/office/word/2010/wordprocessingCanvas" xmlns:cx="http://schemas.microsoft.com/office/drawing/2014/chartex" xmlns:cx1="http://schemas.microsoft.com/office/drawing/2015/9/8/chartex" xmlns:cx2="http://schemas.microsoft.com/office/drawing/2015/10/21/chartex" xmlns:cx3="http://schemas.microsoft.com/office/drawing/2016/5/9/chartex" xmlns:cx4="http://schemas.microsoft.com/office/drawing/2016/5/10/chartex" xmlns:cx5="http://schemas.microsoft.com/office/drawing/2016/5/11/chartex" xmlns:cx6="http://schemas.microsoft.com/office/drawing/2016/5/12/chartex" xmlns:cx7="http://schemas.microsoft.com/office/drawing/2016/5/13/chartex" xmlns:cx8="http://schemas.microsoft.com/office/drawing/2016/5/14/chartex" xmlns:mc="http://schemas.openxmlformats.org/markup-compatibility/2006" xmlns:aink="http://schemas.microsoft.com/office/drawing/2016/ink" xmlns:am3d="http://schemas.microsoft.com/office/drawing/2017/model3d" xmlns:o="urn:schemas-microsoft-com:office:office" xmlns:r="http://schemas.openxmlformats.org/officeDocument/2006/relationships" xmlns:m="http://schemas.openxmlformats.org/officeDocument/2006/math" xmlns:v="urn:schemas-microsoft-com:vml" xmlns:wp14="http://schemas.microsoft.com/office/word/2010/wordprocessingDrawing" xmlns:wp="http://schemas.openxmlformats.org/drawingml/2006/wordprocessingDrawing" xmlns:w10="urn:schemas-microsoft-com:office:word" xmlns:w="http://schemas.openxmlformats.org/wordprocessingml/2006/main" xmlns:w14="http://schemas.microsoft.com/office/word/2010/wordml" xmlns:w15="http://schemas.microsoft.com/office/word/2012/wordml" xmlns:w16cid="http://schemas.microsoft.com/office/word/2016/wordml/cid" xmlns:w16se="http://schemas.microsoft.com/office/word/2015/wordml/symex" xmlns:wpg="http://schemas.microsoft.com/office/word/2010/wordprocessingGroup" xmlns:wpi="http://schemas.microsoft.com/office/word/2010/wordprocessingInk" xmlns:wne="http://schemas.microsoft.com/office/word/2006/wordml" xmlns:wps="http://schemas.microsoft.com/office/word/2010/wordprocessingShape" mc:Ignorable="w14 w15 w16se w16cid wp14">
+<w:ftr xmlns:wpc="http://schemas.microsoft.com/office/word/2010/wordprocessingCanvas" xmlns:cx="http://schemas.microsoft.com/office/drawing/2014/chartex" xmlns:cx1="http://schemas.microsoft.com/office/drawing/2015/9/8/chartex" xmlns:cx2="http://schemas.microsoft.com/office/drawing/2015/10/21/chartex" xmlns:cx3="http://schemas.microsoft.com/office/drawing/2016/5/9/chartex" xmlns:cx4="http://schemas.microsoft.com/office/drawing/2016/5/10/chartex" xmlns:cx5="http://schemas.microsoft.com/office/drawing/2016/5/11/chartex" xmlns:cx6="http://schemas.microsoft.com/office/drawing/2016/5/12/chartex" xmlns:cx7="http://schemas.microsoft.com/office/drawing/2016/5/13/chartex" xmlns:cx8="http://schemas.microsoft.com/office/drawing/2016/5/14/chartex" xmlns:mc="http://schemas.openxmlformats.org/markup-compatibility/2006" xmlns:aink="http://schemas.microsoft.com/office/drawing/2016/ink" xmlns:am3d="http://schemas.microsoft.com/office/drawing/2017/model3d" xmlns:o="urn:schemas-microsoft-com:office:office" xmlns:oel="http://schemas.microsoft.com/office/2019/extlst" xmlns:r="http://schemas.openxmlformats.org/officeDocument/2006/relationships" xmlns:m="http://schemas.openxmlformats.org/officeDocument/2006/math" xmlns:v="urn:schemas-microsoft-com:vml" xmlns:wp14="http://schemas.microsoft.com/office/word/2010/wordprocessingDrawing" xmlns:wp="http://schemas.openxmlformats.org/drawingml/2006/wordprocessingDrawing" xmlns:w10="urn:schemas-microsoft-com:office:word" xmlns:w="http://schemas.openxmlformats.org/wordprocessingml/2006/main" xmlns:w14="http://schemas.microsoft.com/office/word/2010/wordml" xmlns:w15="http://schemas.microsoft.com/office/word/2012/wordml" xmlns:w16cex="http://schemas.microsoft.com/office/word/2018/wordml/cex" xmlns:w16cid="http://schemas.microsoft.com/office/word/2016/wordml/cid" xmlns:w16="http://schemas.microsoft.com/office/word/2018/wordml" xmlns:w16sdtdh="http://schemas.microsoft.com/office/word/2020/wordml/sdtdatahash" xmlns:w16se="http://schemas.microsoft.com/office/word/2015/wordml/symex" xmlns:wpg="http://schemas.microsoft.com/office/word/2010/wordprocessingGroup" xmlns:wpi="http://schemas.microsoft.com/office/word/2010/wordprocessingInk" xmlns:wne="http://schemas.microsoft.com/office/word/2006/wordml" xmlns:wps="http://schemas.microsoft.com/office/word/2010/wordprocessingShape" mc:Ignorable="w14 w15 w16se w16cid w16 w16cex w16sdtdh wp14">
   <w:p>
     <w:pPr>
       <w:pStyle w:val="Footer"/>
@@ -7081,7 +7093,7 @@
 </file>
 
 <file path=word/footnotes.xml><?xml version="1.0" encoding="utf-8"?>
-<w:footnotes xmlns:wpc="http://schemas.microsoft.com/office/word/2010/wordprocessingCanvas" xmlns:cx="http://schemas.microsoft.com/office/drawing/2014/chartex" xmlns:cx1="http://schemas.microsoft.com/office/drawing/2015/9/8/chartex" xmlns:cx2="http://schemas.microsoft.com/office/drawing/2015/10/21/chartex" xmlns:cx3="http://schemas.microsoft.com/office/drawing/2016/5/9/chartex" xmlns:cx4="http://schemas.microsoft.com/office/drawing/2016/5/10/chartex" xmlns:cx5="http://schemas.microsoft.com/office/drawing/2016/5/11/chartex" xmlns:cx6="http://schemas.microsoft.com/office/drawing/2016/5/12/chartex" xmlns:cx7="http://schemas.microsoft.com/office/drawing/2016/5/13/chartex" xmlns:cx8="http://schemas.microsoft.com/office/drawing/2016/5/14/chartex" xmlns:mc="http://schemas.openxmlformats.org/markup-compatibility/2006" xmlns:aink="http://schemas.microsoft.com/office/drawing/2016/ink" xmlns:am3d="http://schemas.microsoft.com/office/drawing/2017/model3d" xmlns:o="urn:schemas-microsoft-com:office:office" xmlns:r="http://schemas.openxmlformats.org/officeDocument/2006/relationships" xmlns:m="http://schemas.openxmlformats.org/officeDocument/2006/math" xmlns:v="urn:schemas-microsoft-com:vml" xmlns:wp14="http://schemas.microsoft.com/office/word/2010/wordprocessingDrawing" xmlns:wp="http://schemas.openxmlformats.org/drawingml/2006/wordprocessingDrawing" xmlns:w10="urn:schemas-microsoft-com:office:word" xmlns:w="http://schemas.openxmlformats.org/wordprocessingml/2006/main" xmlns:w14="http://schemas.microsoft.com/office/word/2010/wordml" xmlns:w15="http://schemas.microsoft.com/office/word/2012/wordml" xmlns:w16cid="http://schemas.microsoft.com/office/word/2016/wordml/cid" xmlns:w16se="http://schemas.microsoft.com/office/word/2015/wordml/symex" xmlns:wpg="http://schemas.microsoft.com/office/word/2010/wordprocessingGroup" xmlns:wpi="http://schemas.microsoft.com/office/word/2010/wordprocessingInk" xmlns:wne="http://schemas.microsoft.com/office/word/2006/wordml" xmlns:wps="http://schemas.microsoft.com/office/word/2010/wordprocessingShape" mc:Ignorable="w14 w15 w16se w16cid wp14">
+<w:footnotes xmlns:wpc="http://schemas.microsoft.com/office/word/2010/wordprocessingCanvas" xmlns:cx="http://schemas.microsoft.com/office/drawing/2014/chartex" xmlns:cx1="http://schemas.microsoft.com/office/drawing/2015/9/8/chartex" xmlns:cx2="http://schemas.microsoft.com/office/drawing/2015/10/21/chartex" xmlns:cx3="http://schemas.microsoft.com/office/drawing/2016/5/9/chartex" xmlns:cx4="http://schemas.microsoft.com/office/drawing/2016/5/10/chartex" xmlns:cx5="http://schemas.microsoft.com/office/drawing/2016/5/11/chartex" xmlns:cx6="http://schemas.microsoft.com/office/drawing/2016/5/12/chartex" xmlns:cx7="http://schemas.microsoft.com/office/drawing/2016/5/13/chartex" xmlns:cx8="http://schemas.microsoft.com/office/drawing/2016/5/14/chartex" xmlns:mc="http://schemas.openxmlformats.org/markup-compatibility/2006" xmlns:aink="http://schemas.microsoft.com/office/drawing/2016/ink" xmlns:am3d="http://schemas.microsoft.com/office/drawing/2017/model3d" xmlns:o="urn:schemas-microsoft-com:office:office" xmlns:oel="http://schemas.microsoft.com/office/2019/extlst" xmlns:r="http://schemas.openxmlformats.org/officeDocument/2006/relationships" xmlns:m="http://schemas.openxmlformats.org/officeDocument/2006/math" xmlns:v="urn:schemas-microsoft-com:vml" xmlns:wp14="http://schemas.microsoft.com/office/word/2010/wordprocessingDrawing" xmlns:wp="http://schemas.openxmlformats.org/drawingml/2006/wordprocessingDrawing" xmlns:w10="urn:schemas-microsoft-com:office:word" xmlns:w="http://schemas.openxmlformats.org/wordprocessingml/2006/main" xmlns:w14="http://schemas.microsoft.com/office/word/2010/wordml" xmlns:w15="http://schemas.microsoft.com/office/word/2012/wordml" xmlns:w16cex="http://schemas.microsoft.com/office/word/2018/wordml/cex" xmlns:w16cid="http://schemas.microsoft.com/office/word/2016/wordml/cid" xmlns:w16="http://schemas.microsoft.com/office/word/2018/wordml" xmlns:w16sdtdh="http://schemas.microsoft.com/office/word/2020/wordml/sdtdatahash" xmlns:w16se="http://schemas.microsoft.com/office/word/2015/wordml/symex" xmlns:wpg="http://schemas.microsoft.com/office/word/2010/wordprocessingGroup" xmlns:wpi="http://schemas.microsoft.com/office/word/2010/wordprocessingInk" xmlns:wne="http://schemas.microsoft.com/office/word/2006/wordml" xmlns:wps="http://schemas.microsoft.com/office/word/2010/wordprocessingShape" mc:Ignorable="w14 w15 w16se w16cid w16 w16cex w16sdtdh wp14">
   <w:footnote w:type="separator" w:id="-1">
     <w:p>
       <w:pPr>
@@ -7106,7 +7118,7 @@
 </file>
 
 <file path=word/header1.xml><?xml version="1.0" encoding="utf-8"?>
-<w:hdr xmlns:wpc="http://schemas.microsoft.com/office/word/2010/wordprocessingCanvas" xmlns:cx="http://schemas.microsoft.com/office/drawing/2014/chartex" xmlns:cx1="http://schemas.microsoft.com/office/drawing/2015/9/8/chartex" xmlns:cx2="http://schemas.microsoft.com/office/drawing/2015/10/21/chartex" xmlns:cx3="http://schemas.microsoft.com/office/drawing/2016/5/9/chartex" xmlns:cx4="http://schemas.microsoft.com/office/drawing/2016/5/10/chartex" xmlns:cx5="http://schemas.microsoft.com/office/drawing/2016/5/11/chartex" xmlns:cx6="http://schemas.microsoft.com/office/drawing/2016/5/12/chartex" xmlns:cx7="http://schemas.microsoft.com/office/drawing/2016/5/13/chartex" xmlns:cx8="http://schemas.microsoft.com/office/drawing/2016/5/14/chartex" xmlns:mc="http://schemas.openxmlformats.org/markup-compatibility/2006" xmlns:aink="http://schemas.microsoft.com/office/drawing/2016/ink" xmlns:am3d="http://schemas.microsoft.com/office/drawing/2017/model3d" xmlns:o="urn:schemas-microsoft-com:office:office" xmlns:r="http://schemas.openxmlformats.org/officeDocument/2006/relationships" xmlns:m="http://schemas.openxmlformats.org/officeDocument/2006/math" xmlns:v="urn:schemas-microsoft-com:vml" xmlns:wp14="http://schemas.microsoft.com/office/word/2010/wordprocessingDrawing" xmlns:wp="http://schemas.openxmlformats.org/drawingml/2006/wordprocessingDrawing" xmlns:w10="urn:schemas-microsoft-com:office:word" xmlns:w="http://schemas.openxmlformats.org/wordprocessingml/2006/main" xmlns:w14="http://schemas.microsoft.com/office/word/2010/wordml" xmlns:w15="http://schemas.microsoft.com/office/word/2012/wordml" xmlns:w16cid="http://schemas.microsoft.com/office/word/2016/wordml/cid" xmlns:w16se="http://schemas.microsoft.com/office/word/2015/wordml/symex" xmlns:wpg="http://schemas.microsoft.com/office/word/2010/wordprocessingGroup" xmlns:wpi="http://schemas.microsoft.com/office/word/2010/wordprocessingInk" xmlns:wne="http://schemas.microsoft.com/office/word/2006/wordml" xmlns:wps="http://schemas.microsoft.com/office/word/2010/wordprocessingShape" mc:Ignorable="w14 w15 w16se w16cid wp14">
+<w:hdr xmlns:wpc="http://schemas.microsoft.com/office/word/2010/wordprocessingCanvas" xmlns:cx="http://schemas.microsoft.com/office/drawing/2014/chartex" xmlns:cx1="http://schemas.microsoft.com/office/drawing/2015/9/8/chartex" xmlns:cx2="http://schemas.microsoft.com/office/drawing/2015/10/21/chartex" xmlns:cx3="http://schemas.microsoft.com/office/drawing/2016/5/9/chartex" xmlns:cx4="http://schemas.microsoft.com/office/drawing/2016/5/10/chartex" xmlns:cx5="http://schemas.microsoft.com/office/drawing/2016/5/11/chartex" xmlns:cx6="http://schemas.microsoft.com/office/drawing/2016/5/12/chartex" xmlns:cx7="http://schemas.microsoft.com/office/drawing/2016/5/13/chartex" xmlns:cx8="http://schemas.microsoft.com/office/drawing/2016/5/14/chartex" xmlns:mc="http://schemas.openxmlformats.org/markup-compatibility/2006" xmlns:aink="http://schemas.microsoft.com/office/drawing/2016/ink" xmlns:am3d="http://schemas.microsoft.com/office/drawing/2017/model3d" xmlns:o="urn:schemas-microsoft-com:office:office" xmlns:oel="http://schemas.microsoft.com/office/2019/extlst" xmlns:r="http://schemas.openxmlformats.org/officeDocument/2006/relationships" xmlns:m="http://schemas.openxmlformats.org/officeDocument/2006/math" xmlns:v="urn:schemas-microsoft-com:vml" xmlns:wp14="http://schemas.microsoft.com/office/word/2010/wordprocessingDrawing" xmlns:wp="http://schemas.openxmlformats.org/drawingml/2006/wordprocessingDrawing" xmlns:w10="urn:schemas-microsoft-com:office:word" xmlns:w="http://schemas.openxmlformats.org/wordprocessingml/2006/main" xmlns:w14="http://schemas.microsoft.com/office/word/2010/wordml" xmlns:w15="http://schemas.microsoft.com/office/word/2012/wordml" xmlns:w16cex="http://schemas.microsoft.com/office/word/2018/wordml/cex" xmlns:w16cid="http://schemas.microsoft.com/office/word/2016/wordml/cid" xmlns:w16="http://schemas.microsoft.com/office/word/2018/wordml" xmlns:w16sdtdh="http://schemas.microsoft.com/office/word/2020/wordml/sdtdatahash" xmlns:w16se="http://schemas.microsoft.com/office/word/2015/wordml/symex" xmlns:wpg="http://schemas.microsoft.com/office/word/2010/wordprocessingGroup" xmlns:wpi="http://schemas.microsoft.com/office/word/2010/wordprocessingInk" xmlns:wne="http://schemas.microsoft.com/office/word/2006/wordml" xmlns:wps="http://schemas.microsoft.com/office/word/2010/wordprocessingShape" mc:Ignorable="w14 w15 w16se w16cid w16 w16cex w16sdtdh wp14">
   <w:p>
     <w:pPr>
       <w:pStyle w:val="Header"/>
@@ -7156,7 +7168,7 @@
 </file>
 
 <file path=word/header2.xml><?xml version="1.0" encoding="utf-8"?>
-<w:hdr xmlns:wpc="http://schemas.microsoft.com/office/word/2010/wordprocessingCanvas" xmlns:cx="http://schemas.microsoft.com/office/drawing/2014/chartex" xmlns:cx1="http://schemas.microsoft.com/office/drawing/2015/9/8/chartex" xmlns:cx2="http://schemas.microsoft.com/office/drawing/2015/10/21/chartex" xmlns:cx3="http://schemas.microsoft.com/office/drawing/2016/5/9/chartex" xmlns:cx4="http://schemas.microsoft.com/office/drawing/2016/5/10/chartex" xmlns:cx5="http://schemas.microsoft.com/office/drawing/2016/5/11/chartex" xmlns:cx6="http://schemas.microsoft.com/office/drawing/2016/5/12/chartex" xmlns:cx7="http://schemas.microsoft.com/office/drawing/2016/5/13/chartex" xmlns:cx8="http://schemas.microsoft.com/office/drawing/2016/5/14/chartex" xmlns:mc="http://schemas.openxmlformats.org/markup-compatibility/2006" xmlns:aink="http://schemas.microsoft.com/office/drawing/2016/ink" xmlns:am3d="http://schemas.microsoft.com/office/drawing/2017/model3d" xmlns:o="urn:schemas-microsoft-com:office:office" xmlns:r="http://schemas.openxmlformats.org/officeDocument/2006/relationships" xmlns:m="http://schemas.openxmlformats.org/officeDocument/2006/math" xmlns:v="urn:schemas-microsoft-com:vml" xmlns:wp14="http://schemas.microsoft.com/office/word/2010/wordprocessingDrawing" xmlns:wp="http://schemas.openxmlformats.org/drawingml/2006/wordprocessingDrawing" xmlns:w10="urn:schemas-microsoft-com:office:word" xmlns:w="http://schemas.openxmlformats.org/wordprocessingml/2006/main" xmlns:w14="http://schemas.microsoft.com/office/word/2010/wordml" xmlns:w15="http://schemas.microsoft.com/office/word/2012/wordml" xmlns:w16cid="http://schemas.microsoft.com/office/word/2016/wordml/cid" xmlns:w16se="http://schemas.microsoft.com/office/word/2015/wordml/symex" xmlns:wpg="http://schemas.microsoft.com/office/word/2010/wordprocessingGroup" xmlns:wpi="http://schemas.microsoft.com/office/word/2010/wordprocessingInk" xmlns:wne="http://schemas.microsoft.com/office/word/2006/wordml" xmlns:wps="http://schemas.microsoft.com/office/word/2010/wordprocessingShape" mc:Ignorable="w14 w15 w16se w16cid wp14">
+<w:hdr xmlns:wpc="http://schemas.microsoft.com/office/word/2010/wordprocessingCanvas" xmlns:cx="http://schemas.microsoft.com/office/drawing/2014/chartex" xmlns:cx1="http://schemas.microsoft.com/office/drawing/2015/9/8/chartex" xmlns:cx2="http://schemas.microsoft.com/office/drawing/2015/10/21/chartex" xmlns:cx3="http://schemas.microsoft.com/office/drawing/2016/5/9/chartex" xmlns:cx4="http://schemas.microsoft.com/office/drawing/2016/5/10/chartex" xmlns:cx5="http://schemas.microsoft.com/office/drawing/2016/5/11/chartex" xmlns:cx6="http://schemas.microsoft.com/office/drawing/2016/5/12/chartex" xmlns:cx7="http://schemas.microsoft.com/office/drawing/2016/5/13/chartex" xmlns:cx8="http://schemas.microsoft.com/office/drawing/2016/5/14/chartex" xmlns:mc="http://schemas.openxmlformats.org/markup-compatibility/2006" xmlns:aink="http://schemas.microsoft.com/office/drawing/2016/ink" xmlns:am3d="http://schemas.microsoft.com/office/drawing/2017/model3d" xmlns:o="urn:schemas-microsoft-com:office:office" xmlns:oel="http://schemas.microsoft.com/office/2019/extlst" xmlns:r="http://schemas.openxmlformats.org/officeDocument/2006/relationships" xmlns:m="http://schemas.openxmlformats.org/officeDocument/2006/math" xmlns:v="urn:schemas-microsoft-com:vml" xmlns:wp14="http://schemas.microsoft.com/office/word/2010/wordprocessingDrawing" xmlns:wp="http://schemas.openxmlformats.org/drawingml/2006/wordprocessingDrawing" xmlns:w10="urn:schemas-microsoft-com:office:word" xmlns:w="http://schemas.openxmlformats.org/wordprocessingml/2006/main" xmlns:w14="http://schemas.microsoft.com/office/word/2010/wordml" xmlns:w15="http://schemas.microsoft.com/office/word/2012/wordml" xmlns:w16cex="http://schemas.microsoft.com/office/word/2018/wordml/cex" xmlns:w16cid="http://schemas.microsoft.com/office/word/2016/wordml/cid" xmlns:w16="http://schemas.microsoft.com/office/word/2018/wordml" xmlns:w16sdtdh="http://schemas.microsoft.com/office/word/2020/wordml/sdtdatahash" xmlns:w16se="http://schemas.microsoft.com/office/word/2015/wordml/symex" xmlns:wpg="http://schemas.microsoft.com/office/word/2010/wordprocessingGroup" xmlns:wpi="http://schemas.microsoft.com/office/word/2010/wordprocessingInk" xmlns:wne="http://schemas.microsoft.com/office/word/2006/wordml" xmlns:wps="http://schemas.microsoft.com/office/word/2010/wordprocessingShape" mc:Ignorable="w14 w15 w16se w16cid w16 w16cex w16sdtdh wp14">
   <w:p>
     <w:pPr>
       <w:pStyle w:val="Header"/>
@@ -7166,7 +7178,7 @@
         <w:noProof/>
       </w:rPr>
       <w:drawing>
-        <wp:inline distT="0" distB="0" distL="0" distR="0" wp14:anchorId="092214D1" wp14:editId="7B853C49">
+        <wp:inline distT="0" distB="0" distL="0" distR="0" wp14:anchorId="53B74EF9" wp14:editId="3A5D8F95">
           <wp:extent cx="1141095" cy="302260"/>
           <wp:effectExtent l="0" t="0" r="0" b="0"/>
           <wp:docPr id="2" name="Picture 2" descr="Argonne_wireframe_black_transparent_forms"/>
@@ -7259,7 +7271,7 @@
 </file>
 
 <file path=word/numbering.xml><?xml version="1.0" encoding="utf-8"?>
-<w:numbering xmlns:wpc="http://schemas.microsoft.com/office/word/2010/wordprocessingCanvas" xmlns:cx="http://schemas.microsoft.com/office/drawing/2014/chartex" xmlns:cx1="http://schemas.microsoft.com/office/drawing/2015/9/8/chartex" xmlns:cx2="http://schemas.microsoft.com/office/drawing/2015/10/21/chartex" xmlns:cx3="http://schemas.microsoft.com/office/drawing/2016/5/9/chartex" xmlns:cx4="http://schemas.microsoft.com/office/drawing/2016/5/10/chartex" xmlns:cx5="http://schemas.microsoft.com/office/drawing/2016/5/11/chartex" xmlns:cx6="http://schemas.microsoft.com/office/drawing/2016/5/12/chartex" xmlns:cx7="http://schemas.microsoft.com/office/drawing/2016/5/13/chartex" xmlns:cx8="http://schemas.microsoft.com/office/drawing/2016/5/14/chartex" xmlns:mc="http://schemas.openxmlformats.org/markup-compatibility/2006" xmlns:aink="http://schemas.microsoft.com/office/drawing/2016/ink" xmlns:am3d="http://schemas.microsoft.com/office/drawing/2017/model3d" xmlns:o="urn:schemas-microsoft-com:office:office" xmlns:r="http://schemas.openxmlformats.org/officeDocument/2006/relationships" xmlns:m="http://schemas.openxmlformats.org/officeDocument/2006/math" xmlns:v="urn:schemas-microsoft-com:vml" xmlns:wp14="http://schemas.microsoft.com/office/word/2010/wordprocessingDrawing" xmlns:wp="http://schemas.openxmlformats.org/drawingml/2006/wordprocessingDrawing" xmlns:w10="urn:schemas-microsoft-com:office:word" xmlns:w="http://schemas.openxmlformats.org/wordprocessingml/2006/main" xmlns:w14="http://schemas.microsoft.com/office/word/2010/wordml" xmlns:w15="http://schemas.microsoft.com/office/word/2012/wordml" xmlns:w16cid="http://schemas.microsoft.com/office/word/2016/wordml/cid" xmlns:w16se="http://schemas.microsoft.com/office/word/2015/wordml/symex" xmlns:wpg="http://schemas.microsoft.com/office/word/2010/wordprocessingGroup" xmlns:wpi="http://schemas.microsoft.com/office/word/2010/wordprocessingInk" xmlns:wne="http://schemas.microsoft.com/office/word/2006/wordml" xmlns:wps="http://schemas.microsoft.com/office/word/2010/wordprocessingShape" mc:Ignorable="w14 w15 w16se w16cid wp14">
+<w:numbering xmlns:wpc="http://schemas.microsoft.com/office/word/2010/wordprocessingCanvas" xmlns:cx="http://schemas.microsoft.com/office/drawing/2014/chartex" xmlns:cx1="http://schemas.microsoft.com/office/drawing/2015/9/8/chartex" xmlns:cx2="http://schemas.microsoft.com/office/drawing/2015/10/21/chartex" xmlns:cx3="http://schemas.microsoft.com/office/drawing/2016/5/9/chartex" xmlns:cx4="http://schemas.microsoft.com/office/drawing/2016/5/10/chartex" xmlns:cx5="http://schemas.microsoft.com/office/drawing/2016/5/11/chartex" xmlns:cx6="http://schemas.microsoft.com/office/drawing/2016/5/12/chartex" xmlns:cx7="http://schemas.microsoft.com/office/drawing/2016/5/13/chartex" xmlns:cx8="http://schemas.microsoft.com/office/drawing/2016/5/14/chartex" xmlns:mc="http://schemas.openxmlformats.org/markup-compatibility/2006" xmlns:aink="http://schemas.microsoft.com/office/drawing/2016/ink" xmlns:am3d="http://schemas.microsoft.com/office/drawing/2017/model3d" xmlns:o="urn:schemas-microsoft-com:office:office" xmlns:oel="http://schemas.microsoft.com/office/2019/extlst" xmlns:r="http://schemas.openxmlformats.org/officeDocument/2006/relationships" xmlns:m="http://schemas.openxmlformats.org/officeDocument/2006/math" xmlns:v="urn:schemas-microsoft-com:vml" xmlns:wp14="http://schemas.microsoft.com/office/word/2010/wordprocessingDrawing" xmlns:wp="http://schemas.openxmlformats.org/drawingml/2006/wordprocessingDrawing" xmlns:w10="urn:schemas-microsoft-com:office:word" xmlns:w="http://schemas.openxmlformats.org/wordprocessingml/2006/main" xmlns:w14="http://schemas.microsoft.com/office/word/2010/wordml" xmlns:w15="http://schemas.microsoft.com/office/word/2012/wordml" xmlns:w16cex="http://schemas.microsoft.com/office/word/2018/wordml/cex" xmlns:w16cid="http://schemas.microsoft.com/office/word/2016/wordml/cid" xmlns:w16="http://schemas.microsoft.com/office/word/2018/wordml" xmlns:w16sdtdh="http://schemas.microsoft.com/office/word/2020/wordml/sdtdatahash" xmlns:w16se="http://schemas.microsoft.com/office/word/2015/wordml/symex" xmlns:wpg="http://schemas.microsoft.com/office/word/2010/wordprocessingGroup" xmlns:wpi="http://schemas.microsoft.com/office/word/2010/wordprocessingInk" xmlns:wne="http://schemas.microsoft.com/office/word/2006/wordml" xmlns:wps="http://schemas.microsoft.com/office/word/2010/wordprocessingShape" mc:Ignorable="w14 w15 w16se w16cid w16 w16cex w16sdtdh wp14">
   <w:abstractNum w:abstractNumId="0" w15:restartNumberingAfterBreak="0">
     <w:nsid w:val="013A2AFC"/>
     <w:multiLevelType w:val="hybridMultilevel"/>
@@ -7527,20 +7539,20 @@
       </w:pPr>
     </w:lvl>
   </w:abstractNum>
-  <w:num w:numId="1">
+  <w:num w:numId="1" w16cid:durableId="1649554003">
     <w:abstractNumId w:val="0"/>
   </w:num>
-  <w:num w:numId="2">
+  <w:num w:numId="2" w16cid:durableId="1895894189">
     <w:abstractNumId w:val="1"/>
   </w:num>
-  <w:num w:numId="3">
+  <w:num w:numId="3" w16cid:durableId="1146356683">
     <w:abstractNumId w:val="2"/>
   </w:num>
 </w:numbering>
 </file>
 
 <file path=word/styles.xml><?xml version="1.0" encoding="utf-8"?>
-<w:styles xmlns:mc="http://schemas.openxmlformats.org/markup-compatibility/2006" xmlns:r="http://schemas.openxmlformats.org/officeDocument/2006/relationships" xmlns:w="http://schemas.openxmlformats.org/wordprocessingml/2006/main" xmlns:w14="http://schemas.microsoft.com/office/word/2010/wordml" xmlns:w15="http://schemas.microsoft.com/office/word/2012/wordml" xmlns:w16cid="http://schemas.microsoft.com/office/word/2016/wordml/cid" xmlns:w16se="http://schemas.microsoft.com/office/word/2015/wordml/symex" mc:Ignorable="w14 w15 w16se w16cid">
+<w:styles xmlns:mc="http://schemas.openxmlformats.org/markup-compatibility/2006" xmlns:r="http://schemas.openxmlformats.org/officeDocument/2006/relationships" xmlns:w="http://schemas.openxmlformats.org/wordprocessingml/2006/main" xmlns:w14="http://schemas.microsoft.com/office/word/2010/wordml" xmlns:w15="http://schemas.microsoft.com/office/word/2012/wordml" xmlns:w16cex="http://schemas.microsoft.com/office/word/2018/wordml/cex" xmlns:w16cid="http://schemas.microsoft.com/office/word/2016/wordml/cid" xmlns:w16="http://schemas.microsoft.com/office/word/2018/wordml" xmlns:w16sdtdh="http://schemas.microsoft.com/office/word/2020/wordml/sdtdatahash" xmlns:w16se="http://schemas.microsoft.com/office/word/2015/wordml/symex" mc:Ignorable="w14 w15 w16se w16cid w16 w16cex w16sdtdh">
   <w:docDefaults>
     <w:rPrDefault>
       <w:rPr>
@@ -7550,7 +7562,7 @@
     </w:rPrDefault>
     <w:pPrDefault/>
   </w:docDefaults>
-  <w:latentStyles w:defLockedState="0" w:defUIPriority="0" w:defSemiHidden="0" w:defUnhideWhenUsed="0" w:defQFormat="0" w:count="375">
+  <w:latentStyles w:defLockedState="0" w:defUIPriority="0" w:defSemiHidden="0" w:defUnhideWhenUsed="0" w:defQFormat="0" w:count="376">
     <w:lsdException w:name="Normal" w:qFormat="1"/>
     <w:lsdException w:name="heading 1" w:qFormat="1"/>
     <w:lsdException w:name="heading 2" w:semiHidden="1" w:unhideWhenUsed="1" w:qFormat="1"/>
@@ -7566,13 +7578,7 @@
     <w:lsdException w:name="Subtitle" w:qFormat="1"/>
     <w:lsdException w:name="Strong" w:qFormat="1"/>
     <w:lsdException w:name="Emphasis" w:qFormat="1"/>
-    <w:lsdException w:name="HTML Keyboard" w:semiHidden="1" w:unhideWhenUsed="1"/>
     <w:lsdException w:name="Normal Table" w:semiHidden="1" w:unhideWhenUsed="1"/>
-    <w:lsdException w:name="annotation subject" w:semiHidden="1" w:unhideWhenUsed="1"/>
-    <w:lsdException w:name="No List" w:semiHidden="1" w:unhideWhenUsed="1"/>
-    <w:lsdException w:name="Outline List 1" w:semiHidden="1" w:unhideWhenUsed="1"/>
-    <w:lsdException w:name="Outline List 2" w:semiHidden="1" w:unhideWhenUsed="1"/>
-    <w:lsdException w:name="Outline List 3" w:semiHidden="1" w:unhideWhenUsed="1"/>
     <w:lsdException w:name="Table Simple 1" w:semiHidden="1" w:unhideWhenUsed="1"/>
     <w:lsdException w:name="Table Simple 2" w:semiHidden="1" w:unhideWhenUsed="1"/>
     <w:lsdException w:name="Table Simple 3" w:semiHidden="1" w:unhideWhenUsed="1"/>
@@ -7615,7 +7621,6 @@
     <w:lsdException w:name="Table Web 1" w:semiHidden="1" w:unhideWhenUsed="1"/>
     <w:lsdException w:name="Table Web 2" w:semiHidden="1" w:unhideWhenUsed="1"/>
     <w:lsdException w:name="Table Web 3" w:semiHidden="1" w:unhideWhenUsed="1"/>
-    <w:lsdException w:name="Balloon Text" w:semiHidden="1" w:unhideWhenUsed="1"/>
     <w:lsdException w:name="Table Theme" w:semiHidden="1" w:unhideWhenUsed="1"/>
     <w:lsdException w:name="Placeholder Text" w:semiHidden="1" w:uiPriority="99"/>
     <w:lsdException w:name="No Spacing" w:uiPriority="1" w:qFormat="1"/>
@@ -7836,6 +7841,7 @@
     <w:lsdException w:name="Smart Hyperlink" w:semiHidden="1" w:uiPriority="99" w:unhideWhenUsed="1"/>
     <w:lsdException w:name="Hashtag" w:semiHidden="1" w:uiPriority="99" w:unhideWhenUsed="1"/>
     <w:lsdException w:name="Unresolved Mention" w:semiHidden="1" w:uiPriority="99" w:unhideWhenUsed="1"/>
+    <w:lsdException w:name="Smart Link" w:semiHidden="1" w:uiPriority="99" w:unhideWhenUsed="1"/>
   </w:latentStyles>
   <w:style w:type="paragraph" w:default="1" w:styleId="Normal">
     <w:name w:val="Normal"/>
@@ -8237,7 +8243,7 @@
 </file>
 
 <file path=customXml/itemProps1.xml><?xml version="1.0" encoding="utf-8"?>
-<ds:datastoreItem xmlns:ds="http://schemas.openxmlformats.org/officeDocument/2006/customXml" ds:itemID="{B30438F2-826F-9442-8395-57590DF90BCA}">
+<ds:datastoreItem xmlns:ds="http://schemas.openxmlformats.org/officeDocument/2006/customXml" ds:itemID="{C9794194-F2E2-4D7F-B0CD-D136F9C827D2}">
   <ds:schemaRefs>
     <ds:schemaRef ds:uri="http://schemas.openxmlformats.org/officeDocument/2006/bibliography"/>
   </ds:schemaRefs>

</xml_diff>